<commit_message>
reuploading mywebsite and gradedassignment doc
</commit_message>
<xml_diff>
--- a/Graded Assignment on Networking and Servers.docx
+++ b/Graded Assignment on Networking and Servers.docx
@@ -50,31 +50,7 @@
           <w:szCs w:val="28"/>
           <w:shd w:val="clear" w:color="auto" w:fill="F8F9FA"/>
         </w:rPr>
-        <w:t xml:space="preserve"> Deploy a website on localhost using either apache2 or Nginx. Create a DNS name for this website as ‘</w:t>
-      </w:r>
-      <w:proofErr w:type="spellStart"/>
-      <w:r>
-        <w:rPr>
-          <w:b w:val="0"/>
-          <w:bCs w:val="0"/>
-          <w:color w:val="1D2125"/>
-          <w:sz w:val="28"/>
-          <w:szCs w:val="28"/>
-          <w:shd w:val="clear" w:color="auto" w:fill="F8F9FA"/>
-        </w:rPr>
-        <w:t>awesomeweb</w:t>
-      </w:r>
-      <w:proofErr w:type="spellEnd"/>
-      <w:r>
-        <w:rPr>
-          <w:b w:val="0"/>
-          <w:bCs w:val="0"/>
-          <w:color w:val="1D2125"/>
-          <w:sz w:val="28"/>
-          <w:szCs w:val="28"/>
-          <w:shd w:val="clear" w:color="auto" w:fill="F8F9FA"/>
-        </w:rPr>
-        <w:t>’. You can use any web template you want or can write your own simple HTML code.</w:t>
+        <w:t xml:space="preserve"> Deploy a website on localhost using either apache2 or Nginx. Create a DNS name for this website as ‘awesomeweb’. You can use any web template you want or can write your own simple HTML code.</w:t>
       </w:r>
     </w:p>
     <w:p>
@@ -155,21 +131,12 @@
         </w:rPr>
         <w:t xml:space="preserve">Run a </w:t>
       </w:r>
-      <w:proofErr w:type="spellStart"/>
-      <w:r>
-        <w:rPr>
-          <w:sz w:val="28"/>
-          <w:szCs w:val="28"/>
-        </w:rPr>
-        <w:t>sudo</w:t>
-      </w:r>
-      <w:proofErr w:type="spellEnd"/>
-      <w:r>
-        <w:rPr>
-          <w:sz w:val="28"/>
-          <w:szCs w:val="28"/>
-        </w:rPr>
-        <w:t xml:space="preserve"> apt-get install update</w:t>
+      <w:r>
+        <w:rPr>
+          <w:sz w:val="28"/>
+          <w:szCs w:val="28"/>
+        </w:rPr>
+        <w:t>sudo apt-get install update</w:t>
       </w:r>
       <w:r>
         <w:rPr>
@@ -204,21 +171,12 @@
         </w:rPr>
         <w:t xml:space="preserve">Run </w:t>
       </w:r>
-      <w:proofErr w:type="spellStart"/>
-      <w:r>
-        <w:rPr>
-          <w:sz w:val="28"/>
-          <w:szCs w:val="28"/>
-        </w:rPr>
-        <w:t>sudo</w:t>
-      </w:r>
-      <w:proofErr w:type="spellEnd"/>
-      <w:r>
-        <w:rPr>
-          <w:sz w:val="28"/>
-          <w:szCs w:val="28"/>
-        </w:rPr>
-        <w:t xml:space="preserve"> apt-get install nginx</w:t>
+      <w:r>
+        <w:rPr>
+          <w:sz w:val="28"/>
+          <w:szCs w:val="28"/>
+        </w:rPr>
+        <w:t>sudo apt-get install nginx</w:t>
       </w:r>
       <w:r>
         <w:rPr>
@@ -253,21 +211,12 @@
         </w:rPr>
         <w:t xml:space="preserve">Check the status of the nginx service – </w:t>
       </w:r>
-      <w:proofErr w:type="spellStart"/>
-      <w:r>
-        <w:rPr>
-          <w:sz w:val="28"/>
-          <w:szCs w:val="28"/>
-        </w:rPr>
-        <w:t>sudo</w:t>
-      </w:r>
-      <w:proofErr w:type="spellEnd"/>
-      <w:r>
-        <w:rPr>
-          <w:sz w:val="28"/>
-          <w:szCs w:val="28"/>
-        </w:rPr>
-        <w:t xml:space="preserve"> service status nginx</w:t>
+      <w:r>
+        <w:rPr>
+          <w:sz w:val="28"/>
+          <w:szCs w:val="28"/>
+        </w:rPr>
+        <w:t>sudo service status nginx</w:t>
       </w:r>
     </w:p>
     <w:p>
@@ -298,23 +247,7 @@
           <w:sz w:val="28"/>
           <w:szCs w:val="28"/>
         </w:rPr>
-        <w:t xml:space="preserve"> – </w:t>
-      </w:r>
-      <w:proofErr w:type="spellStart"/>
-      <w:r>
-        <w:rPr>
-          <w:sz w:val="28"/>
-          <w:szCs w:val="28"/>
-        </w:rPr>
-        <w:t>sudo</w:t>
-      </w:r>
-      <w:proofErr w:type="spellEnd"/>
-      <w:r>
-        <w:rPr>
-          <w:sz w:val="28"/>
-          <w:szCs w:val="28"/>
-        </w:rPr>
-        <w:t xml:space="preserve"> service nginx start</w:t>
+        <w:t xml:space="preserve"> – sudo service nginx start</w:t>
       </w:r>
     </w:p>
     <w:p>
@@ -376,37 +309,17 @@
           <w:sz w:val="28"/>
           <w:szCs w:val="28"/>
         </w:rPr>
-        <w:t>/home/</w:t>
-      </w:r>
-      <w:proofErr w:type="spellStart"/>
-      <w:r>
-        <w:rPr>
-          <w:sz w:val="28"/>
-          <w:szCs w:val="28"/>
-        </w:rPr>
-        <w:t>ubuntu_ad</w:t>
-      </w:r>
-      <w:proofErr w:type="spellEnd"/>
-      <w:r>
-        <w:rPr>
-          <w:b w:val="0"/>
-          <w:bCs w:val="0"/>
-          <w:sz w:val="28"/>
-          <w:szCs w:val="28"/>
-        </w:rPr>
-        <w:t xml:space="preserve"> and create a folder </w:t>
-      </w:r>
-      <w:proofErr w:type="spellStart"/>
-      <w:r>
-        <w:rPr>
-          <w:b w:val="0"/>
-          <w:bCs w:val="0"/>
-          <w:sz w:val="28"/>
-          <w:szCs w:val="28"/>
-        </w:rPr>
-        <w:t>awesomeweb_app</w:t>
-      </w:r>
-      <w:proofErr w:type="spellEnd"/>
+        <w:t>/home/ubuntu_ad</w:t>
+      </w:r>
+      <w:r>
+        <w:rPr>
+          <w:b w:val="0"/>
+          <w:bCs w:val="0"/>
+          <w:sz w:val="28"/>
+          <w:szCs w:val="28"/>
+        </w:rPr>
+        <w:t xml:space="preserve"> and create a folder awesomeweb_app</w:t>
+      </w:r>
     </w:p>
     <w:p>
       <w:pPr>
@@ -422,31 +335,13 @@
           <w:szCs w:val="28"/>
         </w:rPr>
       </w:pPr>
-      <w:proofErr w:type="spellStart"/>
-      <w:r>
-        <w:rPr>
-          <w:sz w:val="28"/>
-          <w:szCs w:val="28"/>
-        </w:rPr>
-        <w:t>mkdir</w:t>
-      </w:r>
-      <w:proofErr w:type="spellEnd"/>
-      <w:r>
-        <w:rPr>
-          <w:sz w:val="28"/>
-          <w:szCs w:val="28"/>
-        </w:rPr>
-        <w:t xml:space="preserve"> </w:t>
-      </w:r>
-      <w:proofErr w:type="spellStart"/>
-      <w:r>
-        <w:rPr>
-          <w:sz w:val="28"/>
-          <w:szCs w:val="28"/>
-        </w:rPr>
-        <w:t>awesomeweb_app</w:t>
-      </w:r>
-      <w:proofErr w:type="spellEnd"/>
+      <w:r>
+        <w:rPr>
+          <w:sz w:val="28"/>
+          <w:szCs w:val="28"/>
+        </w:rPr>
+        <w:t>mkdir awesomeweb_app</w:t>
+      </w:r>
     </w:p>
     <w:p>
       <w:pPr>
@@ -491,17 +386,8 @@
           <w:sz w:val="28"/>
           <w:szCs w:val="28"/>
         </w:rPr>
-        <w:t xml:space="preserve">cd </w:t>
-      </w:r>
-      <w:proofErr w:type="spellStart"/>
-      <w:r>
-        <w:rPr>
-          <w:sz w:val="28"/>
-          <w:szCs w:val="28"/>
-        </w:rPr>
-        <w:t>awesomeweb_app</w:t>
-      </w:r>
-      <w:proofErr w:type="spellEnd"/>
+        <w:t>cd awesomeweb_app</w:t>
+      </w:r>
     </w:p>
     <w:p>
       <w:pPr>
@@ -582,6 +468,41 @@
         </w:rPr>
         <w:t xml:space="preserve"> nano awesomeweb.html</w:t>
       </w:r>
+      <w:r>
+        <w:rPr>
+          <w:sz w:val="28"/>
+          <w:szCs w:val="28"/>
+        </w:rPr>
+        <w:t xml:space="preserve"> </w:t>
+      </w:r>
+      <w:r>
+        <w:rPr>
+          <w:sz w:val="28"/>
+          <w:szCs w:val="28"/>
+        </w:rPr>
+        <w:sym w:font="Wingdings" w:char="F0E0"/>
+      </w:r>
+      <w:r>
+        <w:rPr>
+          <w:sz w:val="28"/>
+          <w:szCs w:val="28"/>
+        </w:rPr>
+        <w:t xml:space="preserve"> Ctrl+X </w:t>
+      </w:r>
+      <w:r>
+        <w:rPr>
+          <w:sz w:val="28"/>
+          <w:szCs w:val="28"/>
+        </w:rPr>
+        <w:sym w:font="Wingdings" w:char="F0E0"/>
+      </w:r>
+      <w:r>
+        <w:rPr>
+          <w:sz w:val="28"/>
+          <w:szCs w:val="28"/>
+        </w:rPr>
+        <w:t xml:space="preserve"> Y</w:t>
+      </w:r>
     </w:p>
     <w:p>
       <w:pPr>
@@ -604,7 +525,29 @@
           <w:sz w:val="28"/>
           <w:szCs w:val="28"/>
         </w:rPr>
-        <w:t xml:space="preserve">Go to nginx configuration to deploy the website – </w:t>
+        <w:t>Copy the awesomeweb.html to /var/www/html/</w:t>
+      </w:r>
+    </w:p>
+    <w:p>
+      <w:pPr>
+        <w:pStyle w:val="Heading1"/>
+        <w:numPr>
+          <w:ilvl w:val="1"/>
+          <w:numId w:val="1"/>
+        </w:numPr>
+        <w:rPr>
+          <w:b w:val="0"/>
+          <w:bCs w:val="0"/>
+          <w:sz w:val="28"/>
+          <w:szCs w:val="28"/>
+        </w:rPr>
+      </w:pPr>
+      <w:r>
+        <w:rPr>
+          <w:sz w:val="28"/>
+          <w:szCs w:val="28"/>
+        </w:rPr>
+        <w:t xml:space="preserve">sudo cp awesomeweb.html /var/www/html/ </w:t>
       </w:r>
     </w:p>
     <w:p>
@@ -628,7 +571,272 @@
           <w:sz w:val="28"/>
           <w:szCs w:val="28"/>
         </w:rPr>
-        <w:t>Copy the awesomeweb.html to /var/www/html folder</w:t>
+        <w:t>Edit the</w:t>
+      </w:r>
+      <w:r>
+        <w:rPr>
+          <w:sz w:val="28"/>
+          <w:szCs w:val="28"/>
+        </w:rPr>
+        <w:t xml:space="preserve"> /etc/nginx/sites-available/default </w:t>
+      </w:r>
+      <w:r>
+        <w:rPr>
+          <w:b w:val="0"/>
+          <w:bCs w:val="0"/>
+          <w:sz w:val="28"/>
+          <w:szCs w:val="28"/>
+        </w:rPr>
+        <w:t xml:space="preserve">file to modify the nginx </w:t>
+      </w:r>
+      <w:r>
+        <w:rPr>
+          <w:b w:val="0"/>
+          <w:bCs w:val="0"/>
+          <w:sz w:val="28"/>
+          <w:szCs w:val="28"/>
+        </w:rPr>
+        <w:t xml:space="preserve">server </w:t>
+      </w:r>
+      <w:r>
+        <w:rPr>
+          <w:b w:val="0"/>
+          <w:bCs w:val="0"/>
+          <w:sz w:val="28"/>
+          <w:szCs w:val="28"/>
+        </w:rPr>
+        <w:t>configuration</w:t>
+      </w:r>
+      <w:r>
+        <w:rPr>
+          <w:sz w:val="28"/>
+          <w:szCs w:val="28"/>
+        </w:rPr>
+        <w:t>:</w:t>
+      </w:r>
+    </w:p>
+    <w:p>
+      <w:pPr>
+        <w:pStyle w:val="Heading1"/>
+        <w:spacing w:before="0" w:beforeAutospacing="0"/>
+        <w:ind w:left="360"/>
+        <w:rPr>
+          <w:b w:val="0"/>
+          <w:bCs w:val="0"/>
+          <w:sz w:val="28"/>
+          <w:szCs w:val="28"/>
+        </w:rPr>
+      </w:pPr>
+      <w:r>
+        <w:rPr>
+          <w:b w:val="0"/>
+          <w:bCs w:val="0"/>
+          <w:sz w:val="28"/>
+          <w:szCs w:val="28"/>
+        </w:rPr>
+        <w:t>server {</w:t>
+      </w:r>
+    </w:p>
+    <w:p>
+      <w:pPr>
+        <w:pStyle w:val="Heading1"/>
+        <w:spacing w:before="0" w:beforeAutospacing="0"/>
+        <w:ind w:left="360"/>
+        <w:rPr>
+          <w:b w:val="0"/>
+          <w:bCs w:val="0"/>
+          <w:sz w:val="28"/>
+          <w:szCs w:val="28"/>
+        </w:rPr>
+      </w:pPr>
+      <w:r>
+        <w:rPr>
+          <w:b w:val="0"/>
+          <w:bCs w:val="0"/>
+          <w:sz w:val="28"/>
+          <w:szCs w:val="28"/>
+        </w:rPr>
+        <w:t xml:space="preserve">    listen 80;</w:t>
+      </w:r>
+    </w:p>
+    <w:p>
+      <w:pPr>
+        <w:pStyle w:val="Heading1"/>
+        <w:spacing w:before="0" w:beforeAutospacing="0"/>
+        <w:ind w:left="360"/>
+        <w:rPr>
+          <w:sz w:val="28"/>
+          <w:szCs w:val="28"/>
+        </w:rPr>
+      </w:pPr>
+      <w:r>
+        <w:rPr>
+          <w:sz w:val="28"/>
+          <w:szCs w:val="28"/>
+        </w:rPr>
+        <w:t xml:space="preserve">    server_name awesomeweb;</w:t>
+      </w:r>
+    </w:p>
+    <w:p>
+      <w:pPr>
+        <w:pStyle w:val="Heading1"/>
+        <w:spacing w:before="0" w:beforeAutospacing="0"/>
+        <w:ind w:left="360"/>
+        <w:rPr>
+          <w:sz w:val="28"/>
+          <w:szCs w:val="28"/>
+        </w:rPr>
+      </w:pPr>
+      <w:r>
+        <w:rPr>
+          <w:b w:val="0"/>
+          <w:bCs w:val="0"/>
+          <w:sz w:val="28"/>
+          <w:szCs w:val="28"/>
+        </w:rPr>
+        <w:t xml:space="preserve">    </w:t>
+      </w:r>
+      <w:r>
+        <w:rPr>
+          <w:sz w:val="28"/>
+          <w:szCs w:val="28"/>
+        </w:rPr>
+        <w:t>root /var/www/</w:t>
+      </w:r>
+      <w:r>
+        <w:rPr>
+          <w:sz w:val="28"/>
+          <w:szCs w:val="28"/>
+        </w:rPr>
+        <w:t>html</w:t>
+      </w:r>
+      <w:r>
+        <w:rPr>
+          <w:sz w:val="28"/>
+          <w:szCs w:val="28"/>
+        </w:rPr>
+        <w:t>;</w:t>
+      </w:r>
+    </w:p>
+    <w:p>
+      <w:pPr>
+        <w:pStyle w:val="Heading1"/>
+        <w:spacing w:before="0" w:beforeAutospacing="0"/>
+        <w:ind w:left="360"/>
+        <w:rPr>
+          <w:sz w:val="28"/>
+          <w:szCs w:val="28"/>
+        </w:rPr>
+      </w:pPr>
+      <w:r>
+        <w:rPr>
+          <w:sz w:val="28"/>
+          <w:szCs w:val="28"/>
+        </w:rPr>
+        <w:t xml:space="preserve">    index </w:t>
+      </w:r>
+      <w:r>
+        <w:rPr>
+          <w:sz w:val="28"/>
+          <w:szCs w:val="28"/>
+        </w:rPr>
+        <w:t>awesomeweb</w:t>
+      </w:r>
+      <w:r>
+        <w:rPr>
+          <w:sz w:val="28"/>
+          <w:szCs w:val="28"/>
+        </w:rPr>
+        <w:t>.html;</w:t>
+      </w:r>
+    </w:p>
+    <w:p>
+      <w:pPr>
+        <w:pStyle w:val="Heading1"/>
+        <w:spacing w:before="0" w:beforeAutospacing="0"/>
+        <w:ind w:left="360"/>
+        <w:rPr>
+          <w:b w:val="0"/>
+          <w:bCs w:val="0"/>
+          <w:sz w:val="28"/>
+          <w:szCs w:val="28"/>
+        </w:rPr>
+      </w:pPr>
+      <w:r>
+        <w:rPr>
+          <w:b w:val="0"/>
+          <w:bCs w:val="0"/>
+          <w:sz w:val="28"/>
+          <w:szCs w:val="28"/>
+        </w:rPr>
+        <w:t xml:space="preserve">    location / {</w:t>
+      </w:r>
+    </w:p>
+    <w:p>
+      <w:pPr>
+        <w:pStyle w:val="Heading1"/>
+        <w:spacing w:before="0" w:beforeAutospacing="0"/>
+        <w:ind w:left="360"/>
+        <w:rPr>
+          <w:b w:val="0"/>
+          <w:bCs w:val="0"/>
+          <w:sz w:val="28"/>
+          <w:szCs w:val="28"/>
+        </w:rPr>
+      </w:pPr>
+      <w:r>
+        <w:rPr>
+          <w:b w:val="0"/>
+          <w:bCs w:val="0"/>
+          <w:sz w:val="28"/>
+          <w:szCs w:val="28"/>
+        </w:rPr>
+        <w:t xml:space="preserve">        try_files $uri $uri/ =404;</w:t>
+      </w:r>
+    </w:p>
+    <w:p>
+      <w:pPr>
+        <w:pStyle w:val="Heading1"/>
+        <w:spacing w:before="0" w:beforeAutospacing="0"/>
+        <w:ind w:left="360"/>
+        <w:rPr>
+          <w:b w:val="0"/>
+          <w:bCs w:val="0"/>
+          <w:sz w:val="28"/>
+          <w:szCs w:val="28"/>
+        </w:rPr>
+      </w:pPr>
+      <w:r>
+        <w:rPr>
+          <w:b w:val="0"/>
+          <w:bCs w:val="0"/>
+          <w:sz w:val="28"/>
+          <w:szCs w:val="28"/>
+        </w:rPr>
+        <w:t xml:space="preserve">    }</w:t>
+      </w:r>
+    </w:p>
+    <w:p>
+      <w:pPr>
+        <w:pStyle w:val="Heading1"/>
+        <w:spacing w:before="0" w:beforeAutospacing="0"/>
+        <w:ind w:left="360"/>
+        <w:rPr>
+          <w:b w:val="0"/>
+          <w:bCs w:val="0"/>
+          <w:sz w:val="28"/>
+          <w:szCs w:val="28"/>
+        </w:rPr>
+      </w:pPr>
+      <w:r>
+        <w:rPr>
+          <w:b w:val="0"/>
+          <w:bCs w:val="0"/>
+          <w:sz w:val="28"/>
+          <w:szCs w:val="28"/>
+        </w:rPr>
+        <w:lastRenderedPageBreak/>
+        <w:t>}</w:t>
       </w:r>
     </w:p>
     <w:p>
@@ -652,7 +860,286 @@
           <w:sz w:val="28"/>
           <w:szCs w:val="28"/>
         </w:rPr>
-        <w:t>Go to your browser and run the local host website. The html page you created shall open at default port 80.</w:t>
+        <w:t>Test the nginx configuration change:</w:t>
+      </w:r>
+    </w:p>
+    <w:p>
+      <w:pPr>
+        <w:pStyle w:val="Heading1"/>
+        <w:numPr>
+          <w:ilvl w:val="1"/>
+          <w:numId w:val="1"/>
+        </w:numPr>
+        <w:rPr>
+          <w:b w:val="0"/>
+          <w:bCs w:val="0"/>
+          <w:sz w:val="28"/>
+          <w:szCs w:val="28"/>
+        </w:rPr>
+      </w:pPr>
+      <w:r>
+        <w:rPr>
+          <w:b w:val="0"/>
+          <w:bCs w:val="0"/>
+          <w:sz w:val="28"/>
+          <w:szCs w:val="28"/>
+        </w:rPr>
+        <w:t>sudo nginx -t</w:t>
+      </w:r>
+    </w:p>
+    <w:p>
+      <w:pPr>
+        <w:pStyle w:val="Heading1"/>
+        <w:numPr>
+          <w:ilvl w:val="0"/>
+          <w:numId w:val="1"/>
+        </w:numPr>
+        <w:rPr>
+          <w:b w:val="0"/>
+          <w:bCs w:val="0"/>
+          <w:sz w:val="28"/>
+          <w:szCs w:val="28"/>
+        </w:rPr>
+      </w:pPr>
+      <w:r>
+        <w:rPr>
+          <w:b w:val="0"/>
+          <w:bCs w:val="0"/>
+          <w:sz w:val="28"/>
+          <w:szCs w:val="28"/>
+        </w:rPr>
+        <w:t>Restart Nginx</w:t>
+      </w:r>
+    </w:p>
+    <w:p>
+      <w:pPr>
+        <w:pStyle w:val="Heading1"/>
+        <w:numPr>
+          <w:ilvl w:val="1"/>
+          <w:numId w:val="1"/>
+        </w:numPr>
+        <w:rPr>
+          <w:b w:val="0"/>
+          <w:bCs w:val="0"/>
+          <w:sz w:val="28"/>
+          <w:szCs w:val="28"/>
+        </w:rPr>
+      </w:pPr>
+      <w:r>
+        <w:rPr>
+          <w:b w:val="0"/>
+          <w:bCs w:val="0"/>
+          <w:sz w:val="28"/>
+          <w:szCs w:val="28"/>
+        </w:rPr>
+        <w:t>sudo systemctl restart nginx</w:t>
+      </w:r>
+    </w:p>
+    <w:p>
+      <w:pPr>
+        <w:pStyle w:val="Heading1"/>
+        <w:numPr>
+          <w:ilvl w:val="0"/>
+          <w:numId w:val="1"/>
+        </w:numPr>
+        <w:rPr>
+          <w:b w:val="0"/>
+          <w:bCs w:val="0"/>
+          <w:sz w:val="28"/>
+          <w:szCs w:val="28"/>
+        </w:rPr>
+      </w:pPr>
+      <w:r>
+        <w:rPr>
+          <w:b w:val="0"/>
+          <w:bCs w:val="0"/>
+          <w:sz w:val="28"/>
+          <w:szCs w:val="28"/>
+        </w:rPr>
+        <w:t xml:space="preserve">Update the /etc/hosts/ file: </w:t>
+      </w:r>
+      <w:r>
+        <w:rPr>
+          <w:b w:val="0"/>
+          <w:bCs w:val="0"/>
+          <w:sz w:val="28"/>
+          <w:szCs w:val="28"/>
+        </w:rPr>
+        <w:t xml:space="preserve">Add an entry to your local </w:t>
+      </w:r>
+      <w:r>
+        <w:rPr>
+          <w:sz w:val="28"/>
+          <w:szCs w:val="28"/>
+        </w:rPr>
+        <w:t>/etc/hosts</w:t>
+      </w:r>
+      <w:r>
+        <w:rPr>
+          <w:b w:val="0"/>
+          <w:bCs w:val="0"/>
+          <w:sz w:val="28"/>
+          <w:szCs w:val="28"/>
+        </w:rPr>
+        <w:t xml:space="preserve"> file to point </w:t>
+      </w:r>
+      <w:r>
+        <w:rPr>
+          <w:sz w:val="28"/>
+          <w:szCs w:val="28"/>
+        </w:rPr>
+        <w:t>awesomeweb</w:t>
+      </w:r>
+      <w:r>
+        <w:rPr>
+          <w:b w:val="0"/>
+          <w:bCs w:val="0"/>
+          <w:sz w:val="28"/>
+          <w:szCs w:val="28"/>
+        </w:rPr>
+        <w:t xml:space="preserve"> to </w:t>
+      </w:r>
+      <w:r>
+        <w:rPr>
+          <w:sz w:val="28"/>
+          <w:szCs w:val="28"/>
+        </w:rPr>
+        <w:t>localhost</w:t>
+      </w:r>
+      <w:r>
+        <w:rPr>
+          <w:b w:val="0"/>
+          <w:bCs w:val="0"/>
+          <w:sz w:val="28"/>
+          <w:szCs w:val="28"/>
+        </w:rPr>
+        <w:t>:</w:t>
+      </w:r>
+    </w:p>
+    <w:p>
+      <w:pPr>
+        <w:pStyle w:val="Heading1"/>
+        <w:numPr>
+          <w:ilvl w:val="1"/>
+          <w:numId w:val="1"/>
+        </w:numPr>
+        <w:rPr>
+          <w:b w:val="0"/>
+          <w:bCs w:val="0"/>
+          <w:sz w:val="28"/>
+          <w:szCs w:val="28"/>
+        </w:rPr>
+      </w:pPr>
+      <w:r>
+        <w:rPr>
+          <w:b w:val="0"/>
+          <w:bCs w:val="0"/>
+          <w:sz w:val="28"/>
+          <w:szCs w:val="28"/>
+        </w:rPr>
+        <w:t>s</w:t>
+      </w:r>
+      <w:r>
+        <w:rPr>
+          <w:b w:val="0"/>
+          <w:bCs w:val="0"/>
+          <w:sz w:val="28"/>
+          <w:szCs w:val="28"/>
+        </w:rPr>
+        <w:t>udo nano /etc/hosts</w:t>
+      </w:r>
+    </w:p>
+    <w:p>
+      <w:pPr>
+        <w:pStyle w:val="Heading1"/>
+        <w:numPr>
+          <w:ilvl w:val="1"/>
+          <w:numId w:val="1"/>
+        </w:numPr>
+        <w:rPr>
+          <w:b w:val="0"/>
+          <w:bCs w:val="0"/>
+          <w:sz w:val="28"/>
+          <w:szCs w:val="28"/>
+        </w:rPr>
+      </w:pPr>
+      <w:r>
+        <w:rPr>
+          <w:b w:val="0"/>
+          <w:bCs w:val="0"/>
+          <w:sz w:val="28"/>
+          <w:szCs w:val="28"/>
+        </w:rPr>
+        <w:t>10.0.2.15</w:t>
+      </w:r>
+      <w:r>
+        <w:rPr>
+          <w:b w:val="0"/>
+          <w:bCs w:val="0"/>
+          <w:sz w:val="28"/>
+          <w:szCs w:val="28"/>
+        </w:rPr>
+        <w:t xml:space="preserve">  awesomeweb</w:t>
+      </w:r>
+    </w:p>
+    <w:p>
+      <w:pPr>
+        <w:pStyle w:val="Heading1"/>
+        <w:numPr>
+          <w:ilvl w:val="0"/>
+          <w:numId w:val="1"/>
+        </w:numPr>
+        <w:rPr>
+          <w:b w:val="0"/>
+          <w:bCs w:val="0"/>
+          <w:sz w:val="28"/>
+          <w:szCs w:val="28"/>
+        </w:rPr>
+      </w:pPr>
+      <w:r>
+        <w:rPr>
+          <w:b w:val="0"/>
+          <w:bCs w:val="0"/>
+          <w:sz w:val="28"/>
+          <w:szCs w:val="28"/>
+        </w:rPr>
+        <w:t xml:space="preserve">Go to your browser and run the </w:t>
+      </w:r>
+      <w:r>
+        <w:rPr>
+          <w:b w:val="0"/>
+          <w:bCs w:val="0"/>
+          <w:sz w:val="28"/>
+          <w:szCs w:val="28"/>
+        </w:rPr>
+        <w:t>http://awesomeweb</w:t>
+      </w:r>
+      <w:r>
+        <w:rPr>
+          <w:b w:val="0"/>
+          <w:bCs w:val="0"/>
+          <w:sz w:val="28"/>
+          <w:szCs w:val="28"/>
+        </w:rPr>
+        <w:t>. The html page you created shall open at default port 80</w:t>
+      </w:r>
+      <w:r>
+        <w:rPr>
+          <w:b w:val="0"/>
+          <w:bCs w:val="0"/>
+          <w:sz w:val="28"/>
+          <w:szCs w:val="28"/>
+        </w:rPr>
+        <w:t xml:space="preserve"> with DNS awesomeweb</w:t>
+      </w:r>
+      <w:r>
+        <w:rPr>
+          <w:b w:val="0"/>
+          <w:bCs w:val="0"/>
+          <w:sz w:val="28"/>
+          <w:szCs w:val="28"/>
+        </w:rPr>
+        <w:t>.</w:t>
       </w:r>
     </w:p>
     <w:p>
@@ -671,6 +1158,496 @@
       <w:pPr>
         <w:pStyle w:val="Heading1"/>
         <w:ind w:left="360"/>
+        <w:rPr>
+          <w:sz w:val="28"/>
+          <w:szCs w:val="28"/>
+          <w:u w:val="single"/>
+        </w:rPr>
+      </w:pPr>
+      <w:r>
+        <w:rPr>
+          <w:sz w:val="28"/>
+          <w:szCs w:val="28"/>
+          <w:u w:val="single"/>
+        </w:rPr>
+        <w:t>Q-2:</w:t>
+      </w:r>
+    </w:p>
+    <w:p>
+      <w:pPr>
+        <w:pStyle w:val="Heading1"/>
+        <w:ind w:left="360"/>
+        <w:rPr>
+          <w:sz w:val="28"/>
+          <w:szCs w:val="28"/>
+          <w:u w:val="single"/>
+        </w:rPr>
+      </w:pPr>
+      <w:r>
+        <w:rPr>
+          <w:sz w:val="28"/>
+          <w:szCs w:val="28"/>
+          <w:u w:val="single"/>
+        </w:rPr>
+        <w:t>Steps:</w:t>
+      </w:r>
+    </w:p>
+    <w:p>
+      <w:pPr>
+        <w:pStyle w:val="Heading1"/>
+        <w:numPr>
+          <w:ilvl w:val="0"/>
+          <w:numId w:val="8"/>
+        </w:numPr>
+        <w:rPr>
+          <w:b w:val="0"/>
+          <w:bCs w:val="0"/>
+          <w:sz w:val="28"/>
+          <w:szCs w:val="28"/>
+        </w:rPr>
+      </w:pPr>
+      <w:r>
+        <w:rPr>
+          <w:b w:val="0"/>
+          <w:bCs w:val="0"/>
+          <w:sz w:val="28"/>
+          <w:szCs w:val="28"/>
+        </w:rPr>
+        <w:t xml:space="preserve">Create a </w:t>
+      </w:r>
+      <w:r>
+        <w:rPr>
+          <w:b w:val="0"/>
+          <w:bCs w:val="0"/>
+          <w:sz w:val="28"/>
+          <w:szCs w:val="28"/>
+        </w:rPr>
+        <w:t>flask application – MyWebsite with subdomains –</w:t>
+      </w:r>
+    </w:p>
+    <w:p>
+      <w:pPr>
+        <w:pStyle w:val="Heading1"/>
+        <w:numPr>
+          <w:ilvl w:val="1"/>
+          <w:numId w:val="8"/>
+        </w:numPr>
+        <w:rPr>
+          <w:b w:val="0"/>
+          <w:bCs w:val="0"/>
+          <w:sz w:val="28"/>
+          <w:szCs w:val="28"/>
+        </w:rPr>
+      </w:pPr>
+      <w:r>
+        <w:rPr>
+          <w:b w:val="0"/>
+          <w:bCs w:val="0"/>
+          <w:sz w:val="28"/>
+          <w:szCs w:val="28"/>
+        </w:rPr>
+        <w:t>Login.html</w:t>
+      </w:r>
+    </w:p>
+    <w:p>
+      <w:pPr>
+        <w:pStyle w:val="Heading1"/>
+        <w:numPr>
+          <w:ilvl w:val="1"/>
+          <w:numId w:val="8"/>
+        </w:numPr>
+        <w:rPr>
+          <w:b w:val="0"/>
+          <w:bCs w:val="0"/>
+          <w:sz w:val="28"/>
+          <w:szCs w:val="28"/>
+        </w:rPr>
+      </w:pPr>
+      <w:r>
+        <w:rPr>
+          <w:b w:val="0"/>
+          <w:bCs w:val="0"/>
+          <w:sz w:val="28"/>
+          <w:szCs w:val="28"/>
+        </w:rPr>
+        <w:t>Homepage.html</w:t>
+      </w:r>
+    </w:p>
+    <w:p>
+      <w:pPr>
+        <w:pStyle w:val="Heading1"/>
+        <w:numPr>
+          <w:ilvl w:val="1"/>
+          <w:numId w:val="8"/>
+        </w:numPr>
+        <w:rPr>
+          <w:b w:val="0"/>
+          <w:bCs w:val="0"/>
+          <w:sz w:val="28"/>
+          <w:szCs w:val="28"/>
+        </w:rPr>
+      </w:pPr>
+      <w:r>
+        <w:rPr>
+          <w:b w:val="0"/>
+          <w:bCs w:val="0"/>
+          <w:sz w:val="28"/>
+          <w:szCs w:val="28"/>
+        </w:rPr>
+        <w:t>Blogs.html</w:t>
+      </w:r>
+    </w:p>
+    <w:p>
+      <w:pPr>
+        <w:pStyle w:val="Heading1"/>
+        <w:numPr>
+          <w:ilvl w:val="1"/>
+          <w:numId w:val="8"/>
+        </w:numPr>
+        <w:rPr>
+          <w:b w:val="0"/>
+          <w:bCs w:val="0"/>
+          <w:sz w:val="28"/>
+          <w:szCs w:val="28"/>
+        </w:rPr>
+      </w:pPr>
+      <w:r>
+        <w:rPr>
+          <w:b w:val="0"/>
+          <w:bCs w:val="0"/>
+          <w:sz w:val="28"/>
+          <w:szCs w:val="28"/>
+        </w:rPr>
+        <w:t>Gallery.html</w:t>
+      </w:r>
+    </w:p>
+    <w:p>
+      <w:pPr>
+        <w:pStyle w:val="Heading1"/>
+        <w:numPr>
+          <w:ilvl w:val="1"/>
+          <w:numId w:val="8"/>
+        </w:numPr>
+        <w:rPr>
+          <w:b w:val="0"/>
+          <w:bCs w:val="0"/>
+          <w:sz w:val="28"/>
+          <w:szCs w:val="28"/>
+        </w:rPr>
+      </w:pPr>
+      <w:r>
+        <w:rPr>
+          <w:b w:val="0"/>
+          <w:bCs w:val="0"/>
+          <w:sz w:val="28"/>
+          <w:szCs w:val="28"/>
+        </w:rPr>
+        <w:t>ContactUs.html</w:t>
+      </w:r>
+    </w:p>
+    <w:p>
+      <w:pPr>
+        <w:pStyle w:val="Heading1"/>
+        <w:numPr>
+          <w:ilvl w:val="0"/>
+          <w:numId w:val="8"/>
+        </w:numPr>
+        <w:rPr>
+          <w:b w:val="0"/>
+          <w:bCs w:val="0"/>
+          <w:sz w:val="28"/>
+          <w:szCs w:val="28"/>
+        </w:rPr>
+      </w:pPr>
+      <w:r>
+        <w:rPr>
+          <w:b w:val="0"/>
+          <w:bCs w:val="0"/>
+          <w:sz w:val="28"/>
+          <w:szCs w:val="28"/>
+        </w:rPr>
+        <w:t xml:space="preserve">Write a python flask code – </w:t>
+      </w:r>
+      <w:r>
+        <w:rPr>
+          <w:sz w:val="28"/>
+          <w:szCs w:val="28"/>
+        </w:rPr>
+        <w:t>app.py</w:t>
+      </w:r>
+      <w:r>
+        <w:rPr>
+          <w:b w:val="0"/>
+          <w:bCs w:val="0"/>
+          <w:sz w:val="28"/>
+          <w:szCs w:val="28"/>
+        </w:rPr>
+        <w:t xml:space="preserve"> to launch the application in localhost.</w:t>
+      </w:r>
+    </w:p>
+    <w:p>
+      <w:pPr>
+        <w:pStyle w:val="Heading1"/>
+        <w:numPr>
+          <w:ilvl w:val="0"/>
+          <w:numId w:val="8"/>
+        </w:numPr>
+        <w:rPr>
+          <w:b w:val="0"/>
+          <w:bCs w:val="0"/>
+          <w:sz w:val="28"/>
+          <w:szCs w:val="28"/>
+        </w:rPr>
+      </w:pPr>
+      <w:r>
+        <w:rPr>
+          <w:b w:val="0"/>
+          <w:bCs w:val="0"/>
+          <w:sz w:val="28"/>
+          <w:szCs w:val="28"/>
+        </w:rPr>
+        <w:t>To check the subdomain status, do the below steps:</w:t>
+      </w:r>
+    </w:p>
+    <w:p>
+      <w:pPr>
+        <w:pStyle w:val="Heading1"/>
+        <w:numPr>
+          <w:ilvl w:val="1"/>
+          <w:numId w:val="8"/>
+        </w:numPr>
+        <w:rPr>
+          <w:b w:val="0"/>
+          <w:bCs w:val="0"/>
+          <w:sz w:val="28"/>
+          <w:szCs w:val="28"/>
+        </w:rPr>
+      </w:pPr>
+      <w:r>
+        <w:rPr>
+          <w:b w:val="0"/>
+          <w:bCs w:val="0"/>
+          <w:sz w:val="28"/>
+          <w:szCs w:val="28"/>
+        </w:rPr>
+        <w:t xml:space="preserve"> Create a status.html page which will show the statuses of all sub-domains every minute</w:t>
+      </w:r>
+    </w:p>
+    <w:p>
+      <w:pPr>
+        <w:pStyle w:val="Heading1"/>
+        <w:numPr>
+          <w:ilvl w:val="1"/>
+          <w:numId w:val="8"/>
+        </w:numPr>
+        <w:rPr>
+          <w:b w:val="0"/>
+          <w:bCs w:val="0"/>
+          <w:sz w:val="28"/>
+          <w:szCs w:val="28"/>
+        </w:rPr>
+      </w:pPr>
+      <w:r>
+        <w:rPr>
+          <w:b w:val="0"/>
+          <w:bCs w:val="0"/>
+          <w:sz w:val="28"/>
+          <w:szCs w:val="28"/>
+        </w:rPr>
+        <w:t xml:space="preserve">Modify the app.py to render url to status.html when you click </w:t>
+      </w:r>
+      <w:hyperlink r:id="rId5" w:history="1">
+        <w:r>
+          <w:rPr>
+            <w:rStyle w:val="Hyperlink"/>
+            <w:b w:val="0"/>
+            <w:bCs w:val="0"/>
+            <w:sz w:val="28"/>
+            <w:szCs w:val="28"/>
+          </w:rPr>
+          <w:t>http://localhost/status</w:t>
+        </w:r>
+      </w:hyperlink>
+      <w:r>
+        <w:rPr>
+          <w:b w:val="0"/>
+          <w:bCs w:val="0"/>
+          <w:sz w:val="28"/>
+          <w:szCs w:val="28"/>
+        </w:rPr>
+        <w:t>. Also write a short method which checks the status of each sub-domains every minute based on whether the url is active or not.</w:t>
+      </w:r>
+    </w:p>
+    <w:p>
+      <w:pPr>
+        <w:pStyle w:val="Heading1"/>
+        <w:numPr>
+          <w:ilvl w:val="1"/>
+          <w:numId w:val="8"/>
+        </w:numPr>
+        <w:rPr>
+          <w:b w:val="0"/>
+          <w:bCs w:val="0"/>
+          <w:sz w:val="28"/>
+          <w:szCs w:val="28"/>
+        </w:rPr>
+      </w:pPr>
+      <w:r>
+        <w:rPr>
+          <w:b w:val="0"/>
+          <w:bCs w:val="0"/>
+          <w:sz w:val="28"/>
+          <w:szCs w:val="28"/>
+        </w:rPr>
+        <w:t>Make sure to check to add all the sub-domains link for ease of access.</w:t>
+      </w:r>
+    </w:p>
+    <w:p>
+      <w:pPr>
+        <w:pStyle w:val="Heading1"/>
+        <w:numPr>
+          <w:ilvl w:val="0"/>
+          <w:numId w:val="8"/>
+        </w:numPr>
+        <w:rPr>
+          <w:b w:val="0"/>
+          <w:bCs w:val="0"/>
+          <w:sz w:val="28"/>
+          <w:szCs w:val="28"/>
+        </w:rPr>
+      </w:pPr>
+      <w:r>
+        <w:rPr>
+          <w:b w:val="0"/>
+          <w:bCs w:val="0"/>
+          <w:sz w:val="28"/>
+          <w:szCs w:val="28"/>
+        </w:rPr>
+        <w:t xml:space="preserve">When you now run the app.py and try to access the url : </w:t>
+      </w:r>
+      <w:hyperlink r:id="rId6" w:history="1">
+        <w:r>
+          <w:rPr>
+            <w:rStyle w:val="Hyperlink"/>
+            <w:b w:val="0"/>
+            <w:bCs w:val="0"/>
+            <w:sz w:val="28"/>
+            <w:szCs w:val="28"/>
+          </w:rPr>
+          <w:t>http://localhost</w:t>
+        </w:r>
+      </w:hyperlink>
+      <w:r>
+        <w:rPr>
+          <w:b w:val="0"/>
+          <w:bCs w:val="0"/>
+          <w:sz w:val="28"/>
+          <w:szCs w:val="28"/>
+        </w:rPr>
+        <w:t>, below action needs to be taken:</w:t>
+      </w:r>
+    </w:p>
+    <w:p>
+      <w:pPr>
+        <w:pStyle w:val="Heading1"/>
+        <w:numPr>
+          <w:ilvl w:val="1"/>
+          <w:numId w:val="8"/>
+        </w:numPr>
+        <w:rPr>
+          <w:b w:val="0"/>
+          <w:bCs w:val="0"/>
+          <w:sz w:val="28"/>
+          <w:szCs w:val="28"/>
+        </w:rPr>
+      </w:pPr>
+      <w:r>
+        <w:rPr>
+          <w:b w:val="0"/>
+          <w:bCs w:val="0"/>
+          <w:sz w:val="28"/>
+          <w:szCs w:val="28"/>
+        </w:rPr>
+        <w:t>It redirects to login page where you enter the name and city to visit.</w:t>
+      </w:r>
+    </w:p>
+    <w:p>
+      <w:pPr>
+        <w:pStyle w:val="Heading1"/>
+        <w:numPr>
+          <w:ilvl w:val="1"/>
+          <w:numId w:val="8"/>
+        </w:numPr>
+        <w:rPr>
+          <w:b w:val="0"/>
+          <w:bCs w:val="0"/>
+          <w:sz w:val="28"/>
+          <w:szCs w:val="28"/>
+        </w:rPr>
+      </w:pPr>
+      <w:r>
+        <w:rPr>
+          <w:b w:val="0"/>
+          <w:bCs w:val="0"/>
+          <w:sz w:val="28"/>
+          <w:szCs w:val="28"/>
+        </w:rPr>
+        <w:t>Once submitted, it takes you to a welcome page with links to all sub-domains</w:t>
+      </w:r>
+    </w:p>
+    <w:p>
+      <w:pPr>
+        <w:pStyle w:val="Heading1"/>
+        <w:numPr>
+          <w:ilvl w:val="1"/>
+          <w:numId w:val="8"/>
+        </w:numPr>
+        <w:rPr>
+          <w:b w:val="0"/>
+          <w:bCs w:val="0"/>
+          <w:sz w:val="28"/>
+          <w:szCs w:val="28"/>
+        </w:rPr>
+      </w:pPr>
+      <w:r>
+        <w:rPr>
+          <w:b w:val="0"/>
+          <w:bCs w:val="0"/>
+          <w:sz w:val="28"/>
+          <w:szCs w:val="28"/>
+        </w:rPr>
+        <w:lastRenderedPageBreak/>
+        <w:t xml:space="preserve">If you click on Status of Sub-domains, it will redirect to </w:t>
+      </w:r>
+      <w:hyperlink r:id="rId7" w:history="1">
+        <w:r>
+          <w:rPr>
+            <w:rStyle w:val="Hyperlink"/>
+            <w:b w:val="0"/>
+            <w:bCs w:val="0"/>
+            <w:sz w:val="28"/>
+            <w:szCs w:val="28"/>
+          </w:rPr>
+          <w:t>http://localhost/status</w:t>
+        </w:r>
+      </w:hyperlink>
+      <w:r>
+        <w:rPr>
+          <w:b w:val="0"/>
+          <w:bCs w:val="0"/>
+          <w:sz w:val="28"/>
+          <w:szCs w:val="28"/>
+        </w:rPr>
+        <w:t>, where every minute you will be able to monitor the status of each sub-domains.</w:t>
+      </w:r>
+    </w:p>
+    <w:p>
+      <w:pPr>
+        <w:pStyle w:val="Heading1"/>
+        <w:numPr>
+          <w:ilvl w:val="0"/>
+          <w:numId w:val="8"/>
+        </w:numPr>
         <w:rPr>
           <w:b w:val="0"/>
           <w:bCs w:val="0"/>
@@ -836,23 +1813,7 @@
           <w:sz w:val="28"/>
           <w:szCs w:val="28"/>
         </w:rPr>
-        <w:t xml:space="preserve">net </w:t>
-      </w:r>
-      <w:proofErr w:type="spellStart"/>
-      <w:r>
-        <w:rPr>
-          <w:sz w:val="28"/>
-          <w:szCs w:val="28"/>
-        </w:rPr>
-        <w:t>localgroup</w:t>
-      </w:r>
-      <w:proofErr w:type="spellEnd"/>
-      <w:r>
-        <w:rPr>
-          <w:sz w:val="28"/>
-          <w:szCs w:val="28"/>
-        </w:rPr>
-        <w:t xml:space="preserve"> "VirtualBox Users" /add</w:t>
+        <w:t>net localgroup "VirtualBox Users" /add</w:t>
       </w:r>
     </w:p>
     <w:p>
@@ -885,27 +1846,7 @@
           <w:sz w:val="28"/>
           <w:szCs w:val="28"/>
         </w:rPr>
-        <w:t>– “</w:t>
-      </w:r>
-      <w:proofErr w:type="spellStart"/>
-      <w:r>
-        <w:rPr>
-          <w:b w:val="0"/>
-          <w:bCs w:val="0"/>
-          <w:sz w:val="28"/>
-          <w:szCs w:val="28"/>
-        </w:rPr>
-        <w:t>abhas</w:t>
-      </w:r>
-      <w:proofErr w:type="spellEnd"/>
-      <w:r>
-        <w:rPr>
-          <w:b w:val="0"/>
-          <w:bCs w:val="0"/>
-          <w:sz w:val="28"/>
-          <w:szCs w:val="28"/>
-        </w:rPr>
-        <w:t xml:space="preserve">” </w:t>
+        <w:t xml:space="preserve">– “abhas” </w:t>
       </w:r>
       <w:r>
         <w:rPr>
@@ -938,47 +1879,16 @@
           <w:sz w:val="28"/>
           <w:szCs w:val="28"/>
         </w:rPr>
-        <w:t xml:space="preserve">net </w:t>
-      </w:r>
-      <w:proofErr w:type="spellStart"/>
-      <w:r>
-        <w:rPr>
-          <w:b w:val="0"/>
-          <w:bCs w:val="0"/>
-          <w:sz w:val="28"/>
-          <w:szCs w:val="28"/>
-        </w:rPr>
-        <w:t>localgroup</w:t>
-      </w:r>
-      <w:proofErr w:type="spellEnd"/>
-      <w:r>
-        <w:rPr>
-          <w:b w:val="0"/>
-          <w:bCs w:val="0"/>
-          <w:sz w:val="28"/>
-          <w:szCs w:val="28"/>
-        </w:rPr>
-        <w:t xml:space="preserve"> "VirtualBox Users" </w:t>
-      </w:r>
-      <w:proofErr w:type="spellStart"/>
-      <w:r>
-        <w:rPr>
-          <w:b w:val="0"/>
-          <w:bCs w:val="0"/>
-          <w:sz w:val="28"/>
-          <w:szCs w:val="28"/>
-        </w:rPr>
-        <w:t>abhas</w:t>
-      </w:r>
-      <w:proofErr w:type="spellEnd"/>
-      <w:r>
-        <w:rPr>
-          <w:b w:val="0"/>
-          <w:bCs w:val="0"/>
-          <w:sz w:val="28"/>
-          <w:szCs w:val="28"/>
-        </w:rPr>
-        <w:t xml:space="preserve"> </w:t>
+        <w:t xml:space="preserve">net localgroup "VirtualBox Users" </w:t>
+      </w:r>
+      <w:r>
+        <w:rPr>
+          <w:b w:val="0"/>
+          <w:bCs w:val="0"/>
+          <w:sz w:val="28"/>
+          <w:szCs w:val="28"/>
+        </w:rPr>
+        <w:t xml:space="preserve">abhas </w:t>
       </w:r>
       <w:r>
         <w:rPr>
@@ -1059,7 +1969,6 @@
           <w:sz w:val="28"/>
           <w:szCs w:val="28"/>
         </w:rPr>
-        <w:lastRenderedPageBreak/>
         <w:t xml:space="preserve">Set the Ubuntu Virtual Machine by clicking on </w:t>
       </w:r>
       <w:r>
@@ -1138,7 +2047,7 @@
                     <pic:cNvPicPr/>
                   </pic:nvPicPr>
                   <pic:blipFill>
-                    <a:blip r:embed="rId5"/>
+                    <a:blip r:embed="rId8"/>
                     <a:stretch>
                       <a:fillRect/>
                     </a:stretch>
@@ -1202,6 +2111,7 @@
           <w:sz w:val="28"/>
           <w:szCs w:val="28"/>
         </w:rPr>
+        <w:lastRenderedPageBreak/>
         <w:drawing>
           <wp:inline distT="0" distB="0" distL="0" distR="0" wp14:anchorId="3EC3298B" wp14:editId="46C02F3B">
             <wp:extent cx="5731510" cy="3105150"/>
@@ -1218,7 +2128,7 @@
                     <pic:cNvPicPr/>
                   </pic:nvPicPr>
                   <pic:blipFill>
-                    <a:blip r:embed="rId6"/>
+                    <a:blip r:embed="rId9"/>
                     <a:stretch>
                       <a:fillRect/>
                     </a:stretch>
@@ -1282,7 +2192,6 @@
           <w:sz w:val="28"/>
           <w:szCs w:val="28"/>
         </w:rPr>
-        <w:lastRenderedPageBreak/>
         <w:drawing>
           <wp:inline distT="0" distB="0" distL="0" distR="0" wp14:anchorId="03409322" wp14:editId="73306ECE">
             <wp:extent cx="5731510" cy="3051175"/>
@@ -1299,7 +2208,7 @@
                     <pic:cNvPicPr/>
                   </pic:nvPicPr>
                   <pic:blipFill>
-                    <a:blip r:embed="rId7"/>
+                    <a:blip r:embed="rId10"/>
                     <a:stretch>
                       <a:fillRect/>
                     </a:stretch>
@@ -1381,6 +2290,7 @@
           <w:sz w:val="28"/>
           <w:szCs w:val="28"/>
         </w:rPr>
+        <w:lastRenderedPageBreak/>
         <w:drawing>
           <wp:inline distT="0" distB="0" distL="0" distR="0" wp14:anchorId="54CCE0AD" wp14:editId="0AE82454">
             <wp:extent cx="2547938" cy="2885440"/>
@@ -1397,7 +2307,7 @@
                     <pic:cNvPicPr/>
                   </pic:nvPicPr>
                   <pic:blipFill>
-                    <a:blip r:embed="rId8"/>
+                    <a:blip r:embed="rId11"/>
                     <a:stretch>
                       <a:fillRect/>
                     </a:stretch>
@@ -1450,7 +2360,7 @@
                     <pic:cNvPicPr/>
                   </pic:nvPicPr>
                   <pic:blipFill>
-                    <a:blip r:embed="rId9"/>
+                    <a:blip r:embed="rId12"/>
                     <a:stretch>
                       <a:fillRect/>
                     </a:stretch>
@@ -1514,7 +2424,6 @@
           <w:sz w:val="28"/>
           <w:szCs w:val="28"/>
         </w:rPr>
-        <w:lastRenderedPageBreak/>
         <w:drawing>
           <wp:inline distT="0" distB="0" distL="0" distR="0" wp14:anchorId="30D7DFF4" wp14:editId="74C4AFD9">
             <wp:extent cx="2733675" cy="2280920"/>
@@ -1531,7 +2440,7 @@
                     <pic:cNvPicPr/>
                   </pic:nvPicPr>
                   <pic:blipFill>
-                    <a:blip r:embed="rId10"/>
+                    <a:blip r:embed="rId13"/>
                     <a:stretch>
                       <a:fillRect/>
                     </a:stretch>
@@ -1584,7 +2493,7 @@
                     <pic:cNvPicPr/>
                   </pic:nvPicPr>
                   <pic:blipFill>
-                    <a:blip r:embed="rId11"/>
+                    <a:blip r:embed="rId14"/>
                     <a:stretch>
                       <a:fillRect/>
                     </a:stretch>
@@ -1624,6 +2533,7 @@
           <w:sz w:val="28"/>
           <w:szCs w:val="28"/>
         </w:rPr>
+        <w:lastRenderedPageBreak/>
         <w:drawing>
           <wp:inline distT="0" distB="0" distL="0" distR="0" wp14:anchorId="035EA5B8" wp14:editId="6C591C6A">
             <wp:extent cx="5731510" cy="3578860"/>
@@ -1640,7 +2550,7 @@
                     <pic:cNvPicPr/>
                   </pic:nvPicPr>
                   <pic:blipFill>
-                    <a:blip r:embed="rId12"/>
+                    <a:blip r:embed="rId15"/>
                     <a:stretch>
                       <a:fillRect/>
                     </a:stretch>
@@ -1682,27 +2592,7 @@
           <w:sz w:val="28"/>
           <w:szCs w:val="28"/>
         </w:rPr>
-        <w:t xml:space="preserve">Run </w:t>
-      </w:r>
-      <w:proofErr w:type="spellStart"/>
-      <w:r>
-        <w:rPr>
-          <w:b w:val="0"/>
-          <w:bCs w:val="0"/>
-          <w:sz w:val="28"/>
-          <w:szCs w:val="28"/>
-        </w:rPr>
-        <w:t>sudo</w:t>
-      </w:r>
-      <w:proofErr w:type="spellEnd"/>
-      <w:r>
-        <w:rPr>
-          <w:b w:val="0"/>
-          <w:bCs w:val="0"/>
-          <w:sz w:val="28"/>
-          <w:szCs w:val="28"/>
-        </w:rPr>
-        <w:t xml:space="preserve"> apt-get update</w:t>
+        <w:t>Run sudo apt-get update</w:t>
       </w:r>
     </w:p>
     <w:p>
@@ -1743,25 +2633,14 @@
           <w:szCs w:val="28"/>
         </w:rPr>
       </w:pPr>
-      <w:proofErr w:type="spellStart"/>
-      <w:r>
-        <w:rPr>
-          <w:b w:val="0"/>
-          <w:bCs w:val="0"/>
-          <w:sz w:val="28"/>
-          <w:szCs w:val="28"/>
-        </w:rPr>
-        <w:t>sudo</w:t>
-      </w:r>
-      <w:proofErr w:type="spellEnd"/>
-      <w:r>
-        <w:rPr>
-          <w:b w:val="0"/>
-          <w:bCs w:val="0"/>
-          <w:sz w:val="28"/>
-          <w:szCs w:val="28"/>
-        </w:rPr>
-        <w:t xml:space="preserve"> apt-get install nginx</w:t>
+      <w:r>
+        <w:rPr>
+          <w:b w:val="0"/>
+          <w:bCs w:val="0"/>
+          <w:sz w:val="28"/>
+          <w:szCs w:val="28"/>
+        </w:rPr>
+        <w:t>sudo apt-get install nginx</w:t>
       </w:r>
     </w:p>
     <w:p>
@@ -1778,45 +2657,14 @@
           <w:szCs w:val="28"/>
         </w:rPr>
       </w:pPr>
-      <w:proofErr w:type="spellStart"/>
-      <w:r>
-        <w:rPr>
-          <w:b w:val="0"/>
-          <w:bCs w:val="0"/>
-          <w:sz w:val="28"/>
-          <w:szCs w:val="28"/>
-        </w:rPr>
-        <w:t>sudo</w:t>
-      </w:r>
-      <w:proofErr w:type="spellEnd"/>
-      <w:r>
-        <w:rPr>
-          <w:b w:val="0"/>
-          <w:bCs w:val="0"/>
-          <w:sz w:val="28"/>
-          <w:szCs w:val="28"/>
-        </w:rPr>
-        <w:t xml:space="preserve"> </w:t>
-      </w:r>
-      <w:proofErr w:type="spellStart"/>
-      <w:r>
-        <w:rPr>
-          <w:b w:val="0"/>
-          <w:bCs w:val="0"/>
-          <w:sz w:val="28"/>
-          <w:szCs w:val="28"/>
-        </w:rPr>
-        <w:t>systemctl</w:t>
-      </w:r>
-      <w:proofErr w:type="spellEnd"/>
-      <w:r>
-        <w:rPr>
-          <w:b w:val="0"/>
-          <w:bCs w:val="0"/>
-          <w:sz w:val="28"/>
-          <w:szCs w:val="28"/>
-        </w:rPr>
-        <w:t xml:space="preserve"> status nginx</w:t>
+      <w:r>
+        <w:rPr>
+          <w:b w:val="0"/>
+          <w:bCs w:val="0"/>
+          <w:sz w:val="28"/>
+          <w:szCs w:val="28"/>
+        </w:rPr>
+        <w:t>sudo systemctl status nginx</w:t>
       </w:r>
     </w:p>
     <w:p>
@@ -1834,10 +2682,10 @@
         <w:rPr>
           <w:b w:val="0"/>
           <w:bCs w:val="0"/>
-          <w:sz w:val="28"/>
-          <w:szCs w:val="28"/>
-        </w:rPr>
-        <w:lastRenderedPageBreak/>
+          <w:noProof/>
+          <w:sz w:val="28"/>
+          <w:szCs w:val="28"/>
+        </w:rPr>
         <w:drawing>
           <wp:inline distT="0" distB="0" distL="0" distR="0" wp14:anchorId="5D5A90CA" wp14:editId="4DFEF8C0">
             <wp:extent cx="5731510" cy="2181225"/>
@@ -1854,7 +2702,7 @@
                     <pic:cNvPicPr/>
                   </pic:nvPicPr>
                   <pic:blipFill>
-                    <a:blip r:embed="rId13"/>
+                    <a:blip r:embed="rId16"/>
                     <a:stretch>
                       <a:fillRect/>
                     </a:stretch>
@@ -1890,9 +2738,11 @@
         <w:rPr>
           <w:b w:val="0"/>
           <w:bCs w:val="0"/>
-          <w:sz w:val="28"/>
-          <w:szCs w:val="28"/>
-        </w:rPr>
+          <w:noProof/>
+          <w:sz w:val="28"/>
+          <w:szCs w:val="28"/>
+        </w:rPr>
+        <w:lastRenderedPageBreak/>
         <w:drawing>
           <wp:inline distT="0" distB="0" distL="0" distR="0" wp14:anchorId="1E687279" wp14:editId="588DC64B">
             <wp:extent cx="5731510" cy="2831465"/>
@@ -1909,7 +2759,7 @@
                     <pic:cNvPicPr/>
                   </pic:nvPicPr>
                   <pic:blipFill>
-                    <a:blip r:embed="rId14"/>
+                    <a:blip r:embed="rId17"/>
                     <a:stretch>
                       <a:fillRect/>
                     </a:stretch>
@@ -2032,25 +2882,14 @@
           <w:szCs w:val="28"/>
         </w:rPr>
       </w:pPr>
-      <w:proofErr w:type="spellStart"/>
-      <w:r>
-        <w:rPr>
-          <w:b w:val="0"/>
-          <w:bCs w:val="0"/>
-          <w:sz w:val="28"/>
-          <w:szCs w:val="28"/>
-        </w:rPr>
-        <w:t>sudo</w:t>
-      </w:r>
-      <w:proofErr w:type="spellEnd"/>
-      <w:r>
-        <w:rPr>
-          <w:b w:val="0"/>
-          <w:bCs w:val="0"/>
-          <w:sz w:val="28"/>
-          <w:szCs w:val="28"/>
-        </w:rPr>
-        <w:t xml:space="preserve"> cp awesomeweb.html /var/www/html/</w:t>
+      <w:r>
+        <w:rPr>
+          <w:b w:val="0"/>
+          <w:bCs w:val="0"/>
+          <w:sz w:val="28"/>
+          <w:szCs w:val="28"/>
+        </w:rPr>
+        <w:t>sudo cp awesomeweb.html /var/www/html/</w:t>
       </w:r>
     </w:p>
     <w:p>
@@ -2091,25 +2930,14 @@
           <w:szCs w:val="28"/>
         </w:rPr>
       </w:pPr>
-      <w:proofErr w:type="spellStart"/>
-      <w:r>
-        <w:rPr>
-          <w:b w:val="0"/>
-          <w:bCs w:val="0"/>
-          <w:sz w:val="28"/>
-          <w:szCs w:val="28"/>
-        </w:rPr>
-        <w:t>sudo</w:t>
-      </w:r>
-      <w:proofErr w:type="spellEnd"/>
-      <w:r>
-        <w:rPr>
-          <w:b w:val="0"/>
-          <w:bCs w:val="0"/>
-          <w:sz w:val="28"/>
-          <w:szCs w:val="28"/>
-        </w:rPr>
-        <w:t xml:space="preserve"> nano /etc/nginx/sites-available/default</w:t>
+      <w:r>
+        <w:rPr>
+          <w:b w:val="0"/>
+          <w:bCs w:val="0"/>
+          <w:sz w:val="28"/>
+          <w:szCs w:val="28"/>
+        </w:rPr>
+        <w:t>sudo nano /etc/nginx/sites-available/default</w:t>
       </w:r>
     </w:p>
     <w:p>
@@ -2159,7 +2987,7 @@
         </w:rPr>
         <w:t xml:space="preserve">Now launch the website in your browser using </w:t>
       </w:r>
-      <w:hyperlink r:id="rId15" w:history="1">
+      <w:hyperlink r:id="rId18" w:history="1">
         <w:r>
           <w:rPr>
             <w:rStyle w:val="Hyperlink"/>
@@ -2187,6 +3015,7 @@
         <w:rPr>
           <w:b w:val="0"/>
           <w:bCs w:val="0"/>
+          <w:noProof/>
           <w:sz w:val="28"/>
           <w:szCs w:val="28"/>
         </w:rPr>
@@ -2206,7 +3035,7 @@
                     <pic:cNvPicPr/>
                   </pic:nvPicPr>
                   <pic:blipFill>
-                    <a:blip r:embed="rId16"/>
+                    <a:blip r:embed="rId19"/>
                     <a:stretch>
                       <a:fillRect/>
                     </a:stretch>
@@ -2248,63 +3077,284 @@
           <w:sz w:val="28"/>
           <w:szCs w:val="28"/>
         </w:rPr>
+        <w:t>Install Nmap</w:t>
+      </w:r>
+      <w:r>
+        <w:rPr>
+          <w:b w:val="0"/>
+          <w:bCs w:val="0"/>
+          <w:sz w:val="28"/>
+          <w:szCs w:val="28"/>
+        </w:rPr>
+        <w:t xml:space="preserve"> in the host machine – windows:</w:t>
+      </w:r>
+    </w:p>
+    <w:p>
+      <w:pPr>
+        <w:pStyle w:val="Heading1"/>
+        <w:numPr>
+          <w:ilvl w:val="1"/>
+          <w:numId w:val="5"/>
+        </w:numPr>
+        <w:rPr>
+          <w:b w:val="0"/>
+          <w:bCs w:val="0"/>
+          <w:sz w:val="28"/>
+          <w:szCs w:val="28"/>
+        </w:rPr>
+      </w:pPr>
+      <w:r>
+        <w:rPr>
+          <w:b w:val="0"/>
+          <w:bCs w:val="0"/>
+          <w:sz w:val="28"/>
+          <w:szCs w:val="28"/>
+        </w:rPr>
+        <w:t xml:space="preserve">Download nmap from </w:t>
+      </w:r>
+      <w:hyperlink r:id="rId20" w:history="1">
+        <w:r>
+          <w:rPr>
+            <w:rStyle w:val="Hyperlink"/>
+            <w:b w:val="0"/>
+            <w:bCs w:val="0"/>
+            <w:sz w:val="28"/>
+            <w:szCs w:val="28"/>
+          </w:rPr>
+          <w:t>https://nmap.org/download#windows</w:t>
+        </w:r>
+      </w:hyperlink>
+    </w:p>
+    <w:p>
+      <w:pPr>
+        <w:pStyle w:val="Heading1"/>
+        <w:numPr>
+          <w:ilvl w:val="1"/>
+          <w:numId w:val="5"/>
+        </w:numPr>
+        <w:rPr>
+          <w:sz w:val="28"/>
+          <w:szCs w:val="28"/>
+        </w:rPr>
+      </w:pPr>
+      <w:r>
+        <w:rPr>
+          <w:b w:val="0"/>
+          <w:bCs w:val="0"/>
+          <w:sz w:val="28"/>
+          <w:szCs w:val="28"/>
+        </w:rPr>
+        <w:t xml:space="preserve">Go to the installed path and add it in Environment Variables </w:t>
+      </w:r>
+      <w:r>
+        <w:rPr>
+          <w:b w:val="0"/>
+          <w:bCs w:val="0"/>
+          <w:sz w:val="28"/>
+          <w:szCs w:val="28"/>
+        </w:rPr>
+        <w:sym w:font="Wingdings" w:char="F0E0"/>
+      </w:r>
+      <w:r>
+        <w:rPr>
+          <w:b w:val="0"/>
+          <w:bCs w:val="0"/>
+          <w:sz w:val="28"/>
+          <w:szCs w:val="28"/>
+        </w:rPr>
+        <w:t xml:space="preserve">System Variables </w:t>
+      </w:r>
+      <w:r>
+        <w:rPr>
+          <w:b w:val="0"/>
+          <w:bCs w:val="0"/>
+          <w:sz w:val="28"/>
+          <w:szCs w:val="28"/>
+        </w:rPr>
+        <w:sym w:font="Wingdings" w:char="F0E0"/>
+      </w:r>
+      <w:r>
+        <w:rPr>
+          <w:b w:val="0"/>
+          <w:bCs w:val="0"/>
+          <w:sz w:val="28"/>
+          <w:szCs w:val="28"/>
+        </w:rPr>
+        <w:t xml:space="preserve"> Path : </w:t>
+      </w:r>
+      <w:r>
+        <w:rPr>
+          <w:sz w:val="28"/>
+          <w:szCs w:val="28"/>
+        </w:rPr>
+        <w:t>C:\Program Files (x86)\Nmap</w:t>
+      </w:r>
+    </w:p>
+    <w:p>
+      <w:pPr>
+        <w:pStyle w:val="Heading1"/>
+        <w:numPr>
+          <w:ilvl w:val="1"/>
+          <w:numId w:val="5"/>
+        </w:numPr>
+        <w:rPr>
+          <w:sz w:val="28"/>
+          <w:szCs w:val="28"/>
+        </w:rPr>
+      </w:pPr>
+      <w:r>
+        <w:rPr>
+          <w:b w:val="0"/>
+          <w:bCs w:val="0"/>
+          <w:sz w:val="28"/>
+          <w:szCs w:val="28"/>
+        </w:rPr>
+        <w:t>Check the</w:t>
+      </w:r>
+      <w:r>
+        <w:rPr>
+          <w:sz w:val="28"/>
+          <w:szCs w:val="28"/>
+        </w:rPr>
+        <w:t xml:space="preserve"> nmap version </w:t>
+      </w:r>
+      <w:r>
+        <w:rPr>
+          <w:b w:val="0"/>
+          <w:bCs w:val="0"/>
+          <w:sz w:val="28"/>
+          <w:szCs w:val="28"/>
+        </w:rPr>
+        <w:t>in</w:t>
+      </w:r>
+      <w:r>
+        <w:rPr>
+          <w:sz w:val="28"/>
+          <w:szCs w:val="28"/>
+        </w:rPr>
+        <w:t xml:space="preserve"> cmd</w:t>
+      </w:r>
+    </w:p>
+    <w:p>
+      <w:pPr>
+        <w:pStyle w:val="Heading1"/>
+        <w:numPr>
+          <w:ilvl w:val="1"/>
+          <w:numId w:val="5"/>
+        </w:numPr>
+        <w:rPr>
+          <w:b w:val="0"/>
+          <w:bCs w:val="0"/>
+          <w:sz w:val="28"/>
+          <w:szCs w:val="28"/>
+        </w:rPr>
+      </w:pPr>
+      <w:r>
+        <w:rPr>
+          <w:b w:val="0"/>
+          <w:bCs w:val="0"/>
+          <w:sz w:val="28"/>
+          <w:szCs w:val="28"/>
+        </w:rPr>
+        <w:t>Check the nmap from the host machine for the virtual machine</w:t>
+      </w:r>
+    </w:p>
+    <w:p>
+      <w:pPr>
+        <w:pStyle w:val="Heading1"/>
+        <w:numPr>
+          <w:ilvl w:val="2"/>
+          <w:numId w:val="5"/>
+        </w:numPr>
+        <w:rPr>
+          <w:sz w:val="28"/>
+          <w:szCs w:val="28"/>
+        </w:rPr>
+      </w:pPr>
+      <w:r>
+        <w:rPr>
+          <w:sz w:val="28"/>
+          <w:szCs w:val="28"/>
+        </w:rPr>
+        <w:t>nmap -sV &lt;hostmachine_ip&gt;</w:t>
+      </w:r>
+    </w:p>
+    <w:p>
+      <w:pPr>
+        <w:pStyle w:val="Heading1"/>
+        <w:numPr>
+          <w:ilvl w:val="2"/>
+          <w:numId w:val="5"/>
+        </w:numPr>
+        <w:rPr>
+          <w:sz w:val="28"/>
+          <w:szCs w:val="28"/>
+        </w:rPr>
+      </w:pPr>
+      <w:r>
+        <w:rPr>
+          <w:sz w:val="28"/>
+          <w:szCs w:val="28"/>
+        </w:rPr>
+        <w:t>nmap -p 80 &lt;hostmachine_ip&gt;</w:t>
+      </w:r>
+    </w:p>
+    <w:p>
+      <w:pPr>
+        <w:pStyle w:val="Heading1"/>
+        <w:ind w:left="720"/>
+        <w:rPr>
+          <w:sz w:val="28"/>
+          <w:szCs w:val="28"/>
+        </w:rPr>
+      </w:pPr>
+      <w:r>
+        <w:rPr>
+          <w:sz w:val="28"/>
+          <w:szCs w:val="28"/>
+        </w:rPr>
         <w:lastRenderedPageBreak/>
-        <w:t>Install Nmap</w:t>
-      </w:r>
-    </w:p>
-    <w:p>
-      <w:pPr>
-        <w:pStyle w:val="Heading1"/>
-        <w:numPr>
-          <w:ilvl w:val="0"/>
-          <w:numId w:val="7"/>
-        </w:numPr>
-        <w:rPr>
-          <w:b w:val="0"/>
-          <w:bCs w:val="0"/>
-          <w:sz w:val="28"/>
-          <w:szCs w:val="28"/>
-        </w:rPr>
-      </w:pPr>
-      <w:proofErr w:type="spellStart"/>
-      <w:r>
-        <w:rPr>
-          <w:b w:val="0"/>
-          <w:bCs w:val="0"/>
-          <w:sz w:val="28"/>
-          <w:szCs w:val="28"/>
-        </w:rPr>
-        <w:t>sudo</w:t>
-      </w:r>
-      <w:proofErr w:type="spellEnd"/>
-      <w:r>
-        <w:rPr>
-          <w:b w:val="0"/>
-          <w:bCs w:val="0"/>
-          <w:sz w:val="28"/>
-          <w:szCs w:val="28"/>
-        </w:rPr>
-        <w:t xml:space="preserve"> apt-get install </w:t>
-      </w:r>
-      <w:proofErr w:type="spellStart"/>
-      <w:r>
-        <w:rPr>
-          <w:b w:val="0"/>
-          <w:bCs w:val="0"/>
-          <w:sz w:val="28"/>
-          <w:szCs w:val="28"/>
-        </w:rPr>
-        <w:t>nmap</w:t>
-      </w:r>
-      <w:proofErr w:type="spellEnd"/>
-    </w:p>
-    <w:p>
-      <w:pPr>
-        <w:pStyle w:val="Heading1"/>
-        <w:numPr>
-          <w:ilvl w:val="0"/>
-          <w:numId w:val="7"/>
-        </w:numPr>
+        <w:drawing>
+          <wp:inline distT="0" distB="0" distL="0" distR="0" wp14:anchorId="21A35750" wp14:editId="3AF2C1EA">
+            <wp:extent cx="5731510" cy="3642995"/>
+            <wp:effectExtent l="0" t="0" r="0" b="0"/>
+            <wp:docPr id="1777395110" name="Picture 1"/>
+            <wp:cNvGraphicFramePr>
+              <a:graphicFrameLocks xmlns:a="http://schemas.openxmlformats.org/drawingml/2006/main" noChangeAspect="1"/>
+            </wp:cNvGraphicFramePr>
+            <a:graphic xmlns:a="http://schemas.openxmlformats.org/drawingml/2006/main">
+              <a:graphicData uri="http://schemas.openxmlformats.org/drawingml/2006/picture">
+                <pic:pic xmlns:pic="http://schemas.openxmlformats.org/drawingml/2006/picture">
+                  <pic:nvPicPr>
+                    <pic:cNvPr id="1777395110" name=""/>
+                    <pic:cNvPicPr/>
+                  </pic:nvPicPr>
+                  <pic:blipFill>
+                    <a:blip r:embed="rId21"/>
+                    <a:stretch>
+                      <a:fillRect/>
+                    </a:stretch>
+                  </pic:blipFill>
+                  <pic:spPr>
+                    <a:xfrm>
+                      <a:off x="0" y="0"/>
+                      <a:ext cx="5731510" cy="3642995"/>
+                    </a:xfrm>
+                    <a:prstGeom prst="rect">
+                      <a:avLst/>
+                    </a:prstGeom>
+                  </pic:spPr>
+                </pic:pic>
+              </a:graphicData>
+            </a:graphic>
+          </wp:inline>
+        </w:drawing>
+      </w:r>
+    </w:p>
+    <w:p>
+      <w:pPr>
+        <w:pStyle w:val="Heading1"/>
+        <w:ind w:left="1800"/>
         <w:rPr>
           <w:b w:val="0"/>
           <w:bCs w:val="0"/>
@@ -2814,6 +3864,119 @@
     </w:lvl>
   </w:abstractNum>
   <w:abstractNum w:abstractNumId="4" w15:restartNumberingAfterBreak="0">
+    <w:nsid w:val="395B0F3C"/>
+    <w:multiLevelType w:val="hybridMultilevel"/>
+    <w:tmpl w:val="69AECC74"/>
+    <w:lvl w:ilvl="0" w:tplc="08090001">
+      <w:start w:val="1"/>
+      <w:numFmt w:val="bullet"/>
+      <w:lvlText w:val=""/>
+      <w:lvlJc w:val="left"/>
+      <w:pPr>
+        <w:ind w:left="1080" w:hanging="360"/>
+      </w:pPr>
+      <w:rPr>
+        <w:rFonts w:ascii="Symbol" w:hAnsi="Symbol" w:hint="default"/>
+      </w:rPr>
+    </w:lvl>
+    <w:lvl w:ilvl="1" w:tplc="08090003">
+      <w:start w:val="1"/>
+      <w:numFmt w:val="bullet"/>
+      <w:lvlText w:val="o"/>
+      <w:lvlJc w:val="left"/>
+      <w:pPr>
+        <w:ind w:left="1800" w:hanging="360"/>
+      </w:pPr>
+      <w:rPr>
+        <w:rFonts w:ascii="Courier New" w:hAnsi="Courier New" w:cs="Courier New" w:hint="default"/>
+      </w:rPr>
+    </w:lvl>
+    <w:lvl w:ilvl="2" w:tplc="08090005" w:tentative="1">
+      <w:start w:val="1"/>
+      <w:numFmt w:val="bullet"/>
+      <w:lvlText w:val=""/>
+      <w:lvlJc w:val="left"/>
+      <w:pPr>
+        <w:ind w:left="2520" w:hanging="360"/>
+      </w:pPr>
+      <w:rPr>
+        <w:rFonts w:ascii="Wingdings" w:hAnsi="Wingdings" w:hint="default"/>
+      </w:rPr>
+    </w:lvl>
+    <w:lvl w:ilvl="3" w:tplc="08090001" w:tentative="1">
+      <w:start w:val="1"/>
+      <w:numFmt w:val="bullet"/>
+      <w:lvlText w:val=""/>
+      <w:lvlJc w:val="left"/>
+      <w:pPr>
+        <w:ind w:left="3240" w:hanging="360"/>
+      </w:pPr>
+      <w:rPr>
+        <w:rFonts w:ascii="Symbol" w:hAnsi="Symbol" w:hint="default"/>
+      </w:rPr>
+    </w:lvl>
+    <w:lvl w:ilvl="4" w:tplc="08090003" w:tentative="1">
+      <w:start w:val="1"/>
+      <w:numFmt w:val="bullet"/>
+      <w:lvlText w:val="o"/>
+      <w:lvlJc w:val="left"/>
+      <w:pPr>
+        <w:ind w:left="3960" w:hanging="360"/>
+      </w:pPr>
+      <w:rPr>
+        <w:rFonts w:ascii="Courier New" w:hAnsi="Courier New" w:cs="Courier New" w:hint="default"/>
+      </w:rPr>
+    </w:lvl>
+    <w:lvl w:ilvl="5" w:tplc="08090005" w:tentative="1">
+      <w:start w:val="1"/>
+      <w:numFmt w:val="bullet"/>
+      <w:lvlText w:val=""/>
+      <w:lvlJc w:val="left"/>
+      <w:pPr>
+        <w:ind w:left="4680" w:hanging="360"/>
+      </w:pPr>
+      <w:rPr>
+        <w:rFonts w:ascii="Wingdings" w:hAnsi="Wingdings" w:hint="default"/>
+      </w:rPr>
+    </w:lvl>
+    <w:lvl w:ilvl="6" w:tplc="08090001" w:tentative="1">
+      <w:start w:val="1"/>
+      <w:numFmt w:val="bullet"/>
+      <w:lvlText w:val=""/>
+      <w:lvlJc w:val="left"/>
+      <w:pPr>
+        <w:ind w:left="5400" w:hanging="360"/>
+      </w:pPr>
+      <w:rPr>
+        <w:rFonts w:ascii="Symbol" w:hAnsi="Symbol" w:hint="default"/>
+      </w:rPr>
+    </w:lvl>
+    <w:lvl w:ilvl="7" w:tplc="08090003" w:tentative="1">
+      <w:start w:val="1"/>
+      <w:numFmt w:val="bullet"/>
+      <w:lvlText w:val="o"/>
+      <w:lvlJc w:val="left"/>
+      <w:pPr>
+        <w:ind w:left="6120" w:hanging="360"/>
+      </w:pPr>
+      <w:rPr>
+        <w:rFonts w:ascii="Courier New" w:hAnsi="Courier New" w:cs="Courier New" w:hint="default"/>
+      </w:rPr>
+    </w:lvl>
+    <w:lvl w:ilvl="8" w:tplc="08090005" w:tentative="1">
+      <w:start w:val="1"/>
+      <w:numFmt w:val="bullet"/>
+      <w:lvlText w:val=""/>
+      <w:lvlJc w:val="left"/>
+      <w:pPr>
+        <w:ind w:left="6840" w:hanging="360"/>
+      </w:pPr>
+      <w:rPr>
+        <w:rFonts w:ascii="Wingdings" w:hAnsi="Wingdings" w:hint="default"/>
+      </w:rPr>
+    </w:lvl>
+  </w:abstractNum>
+  <w:abstractNum w:abstractNumId="5" w15:restartNumberingAfterBreak="0">
     <w:nsid w:val="44A3762A"/>
     <w:multiLevelType w:val="hybridMultilevel"/>
     <w:tmpl w:val="177E951A"/>
@@ -2926,7 +4089,7 @@
       </w:rPr>
     </w:lvl>
   </w:abstractNum>
-  <w:abstractNum w:abstractNumId="5" w15:restartNumberingAfterBreak="0">
+  <w:abstractNum w:abstractNumId="6" w15:restartNumberingAfterBreak="0">
     <w:nsid w:val="5A250C05"/>
     <w:multiLevelType w:val="hybridMultilevel"/>
     <w:tmpl w:val="A0A09C14"/>
@@ -3039,7 +4202,7 @@
       </w:rPr>
     </w:lvl>
   </w:abstractNum>
-  <w:abstractNum w:abstractNumId="6" w15:restartNumberingAfterBreak="0">
+  <w:abstractNum w:abstractNumId="7" w15:restartNumberingAfterBreak="0">
     <w:nsid w:val="6BE0501C"/>
     <w:multiLevelType w:val="hybridMultilevel"/>
     <w:tmpl w:val="5B7AD280"/>
@@ -3162,15 +4325,18 @@
     <w:abstractNumId w:val="3"/>
   </w:num>
   <w:num w:numId="4" w16cid:durableId="1553347062">
-    <w:abstractNumId w:val="5"/>
+    <w:abstractNumId w:val="6"/>
   </w:num>
   <w:num w:numId="5" w16cid:durableId="187842337">
     <w:abstractNumId w:val="0"/>
   </w:num>
   <w:num w:numId="6" w16cid:durableId="2072117977">
-    <w:abstractNumId w:val="6"/>
+    <w:abstractNumId w:val="7"/>
   </w:num>
   <w:num w:numId="7" w16cid:durableId="1352993713">
+    <w:abstractNumId w:val="5"/>
+  </w:num>
+  <w:num w:numId="8" w16cid:durableId="1605383185">
     <w:abstractNumId w:val="4"/>
   </w:num>
 </w:numbering>
@@ -3688,6 +4854,19 @@
       <w:shd w:val="clear" w:color="auto" w:fill="E1DFDD"/>
     </w:rPr>
   </w:style>
+  <w:style w:type="character" w:styleId="HTMLCode">
+    <w:name w:val="HTML Code"/>
+    <w:basedOn w:val="DefaultParagraphFont"/>
+    <w:uiPriority w:val="99"/>
+    <w:semiHidden/>
+    <w:unhideWhenUsed/>
+    <w:rsid w:val="008B0916"/>
+    <w:rPr>
+      <w:rFonts w:ascii="Courier New" w:eastAsia="Times New Roman" w:hAnsi="Courier New" w:cs="Courier New"/>
+      <w:sz w:val="20"/>
+      <w:szCs w:val="20"/>
+    </w:rPr>
+  </w:style>
 </w:styles>
 </file>
 

</xml_diff>